<commit_message>
added demo video link
</commit_message>
<xml_diff>
--- a/P2Submission/Project 2 Submission.docx
+++ b/P2Submission/Project 2 Submission.docx
@@ -70,7 +70,21 @@
             <w:rStyle w:val="Hyperlink"/>
             <w:rFonts w:ascii="Times New Roman" w:hAnsi="Times New Roman" w:cs="Times New Roman"/>
           </w:rPr>
-          <w:t>https://brian-isabelle-tran-li-project2.onrender.com</w:t>
+          <w:t>https://brian-isabelle-tran-li-proj</w:t>
+        </w:r>
+        <w:r>
+          <w:rPr>
+            <w:rStyle w:val="Hyperlink"/>
+            <w:rFonts w:ascii="Times New Roman" w:hAnsi="Times New Roman" w:cs="Times New Roman"/>
+          </w:rPr>
+          <w:t>e</w:t>
+        </w:r>
+        <w:r>
+          <w:rPr>
+            <w:rStyle w:val="Hyperlink"/>
+            <w:rFonts w:ascii="Times New Roman" w:hAnsi="Times New Roman" w:cs="Times New Roman"/>
+          </w:rPr>
+          <w:t>ct2.onrender.com</w:t>
         </w:r>
       </w:hyperlink>
     </w:p>
@@ -91,6 +105,29 @@
         </w:rPr>
         <w:t xml:space="preserve">Video Link: </w:t>
       </w:r>
+      <w:hyperlink r:id="rId9" w:history="1">
+        <w:r>
+          <w:rPr>
+            <w:rStyle w:val="Hyperlink"/>
+            <w:rFonts w:ascii="Times New Roman" w:hAnsi="Times New Roman" w:cs="Times New Roman"/>
+          </w:rPr>
+          <w:t>https://www.youtube.com/watch?v=n</w:t>
+        </w:r>
+        <w:r>
+          <w:rPr>
+            <w:rStyle w:val="Hyperlink"/>
+            <w:rFonts w:ascii="Times New Roman" w:hAnsi="Times New Roman" w:cs="Times New Roman"/>
+          </w:rPr>
+          <w:t>U</w:t>
+        </w:r>
+        <w:r>
+          <w:rPr>
+            <w:rStyle w:val="Hyperlink"/>
+            <w:rFonts w:ascii="Times New Roman" w:hAnsi="Times New Roman" w:cs="Times New Roman"/>
+          </w:rPr>
+          <w:t>uGlTVvBN8</w:t>
+        </w:r>
+      </w:hyperlink>
     </w:p>
     <w:p>
       <w:pPr>
@@ -111,7 +148,7 @@
       </w:r>
     </w:p>
     <w:sectPr>
-      <w:headerReference w:type="default" r:id="rId9"/>
+      <w:headerReference w:type="default" r:id="rId10"/>
       <w:pgSz w:w="12240" w:h="15840"/>
       <w:pgMar w:top="1440" w:right="1440" w:bottom="1440" w:left="1440" w:header="720" w:footer="720" w:gutter="0"/>
       <w:cols w:space="720"/>
@@ -1303,6 +1340,18 @@
       <w:shd w:val="clear" w:color="auto" w:fill="E1DFDD"/>
     </w:rPr>
   </w:style>
+  <w:style w:type="character" w:styleId="FollowedHyperlink">
+    <w:name w:val="FollowedHyperlink"/>
+    <w:basedOn w:val="DefaultParagraphFont"/>
+    <w:uiPriority w:val="99"/>
+    <w:semiHidden/>
+    <w:unhideWhenUsed/>
+    <w:rsid w:val="007B42A3"/>
+    <w:rPr>
+      <w:color w:val="96607D" w:themeColor="followedHyperlink"/>
+      <w:u w:val="single"/>
+    </w:rPr>
+  </w:style>
 </w:styles>
 </file>
 

</xml_diff>